<commit_message>
Finalized the Sprint Review
</commit_message>
<xml_diff>
--- a/docs/deliverable4/Getana_Deliverable_4_SprintReview_6.docx
+++ b/docs/deliverable4/Getana_Deliverable_4_SprintReview_6.docx
@@ -1,77 +1,44 @@
 
 <file path=word/document.xml><?xml version="1.0" encoding="utf-8"?>
-<w:document xmlns:o="urn:schemas-microsoft-com:office:office" xmlns:r="http://schemas.openxmlformats.org/officeDocument/2006/relationships" xmlns:v="urn:schemas-microsoft-com:vml" xmlns:w="http://schemas.openxmlformats.org/wordprocessingml/2006/main" xmlns:w10="urn:schemas-microsoft-com:office:word" xmlns:wp="http://schemas.openxmlformats.org/drawingml/2006/wordprocessingDrawing" xmlns:wps="http://schemas.microsoft.com/office/word/2010/wordprocessingShape" xmlns:wpg="http://schemas.microsoft.com/office/word/2010/wordprocessingGroup" xmlns:mc="http://schemas.openxmlformats.org/markup-compatibility/2006" xmlns:wp14="http://schemas.microsoft.com/office/word/2010/wordprocessingDrawing" xmlns:w14="http://schemas.microsoft.com/office/word/2010/wordml" mc:Ignorable="w14 wp14">
+<w:document xmlns:wpc="http://schemas.microsoft.com/office/word/2010/wordprocessingCanvas" xmlns:cx="http://schemas.microsoft.com/office/drawing/2014/chartex" xmlns:cx1="http://schemas.microsoft.com/office/drawing/2015/9/8/chartex" xmlns:cx2="http://schemas.microsoft.com/office/drawing/2015/10/21/chartex" xmlns:cx3="http://schemas.microsoft.com/office/drawing/2016/5/9/chartex" xmlns:cx4="http://schemas.microsoft.com/office/drawing/2016/5/10/chartex" xmlns:cx5="http://schemas.microsoft.com/office/drawing/2016/5/11/chartex" xmlns:cx6="http://schemas.microsoft.com/office/drawing/2016/5/12/chartex" xmlns:cx7="http://schemas.microsoft.com/office/drawing/2016/5/13/chartex" xmlns:cx8="http://schemas.microsoft.com/office/drawing/2016/5/14/chartex" xmlns:mc="http://schemas.openxmlformats.org/markup-compatibility/2006" xmlns:aink="http://schemas.microsoft.com/office/drawing/2016/ink" xmlns:am3d="http://schemas.microsoft.com/office/drawing/2017/model3d" xmlns:o="urn:schemas-microsoft-com:office:office" xmlns:r="http://schemas.openxmlformats.org/officeDocument/2006/relationships" xmlns:m="http://schemas.openxmlformats.org/officeDocument/2006/math" xmlns:v="urn:schemas-microsoft-com:vml" xmlns:wp14="http://schemas.microsoft.com/office/word/2010/wordprocessingDrawing" xmlns:wp="http://schemas.openxmlformats.org/drawingml/2006/wordprocessingDrawing" xmlns:w10="urn:schemas-microsoft-com:office:word" xmlns:w="http://schemas.openxmlformats.org/wordprocessingml/2006/main" xmlns:w14="http://schemas.microsoft.com/office/word/2010/wordml" xmlns:w15="http://schemas.microsoft.com/office/word/2012/wordml" xmlns:w16cid="http://schemas.microsoft.com/office/word/2016/wordml/cid" xmlns:w16se="http://schemas.microsoft.com/office/word/2015/wordml/symex" xmlns:wpg="http://schemas.microsoft.com/office/word/2010/wordprocessingGroup" xmlns:wpi="http://schemas.microsoft.com/office/word/2010/wordprocessingInk" xmlns:wne="http://schemas.microsoft.com/office/word/2006/wordml" xmlns:wps="http://schemas.microsoft.com/office/word/2010/wordprocessingShape" mc:Ignorable="w14 w15 w16se w16cid wp14">
   <w:body>
     <w:p>
       <w:pPr>
-        <w:pStyle w:val="Normal"/>
         <w:jc w:val="center"/>
-        <w:rPr/>
-      </w:pPr>
-      <w:r>
-        <w:rPr>
-          <w:lang w:val="en-US"/>
-        </w:rPr>
-        <w:t xml:space="preserve">Sprint Review Document – Deliverable </w:t>
-      </w:r>
-      <w:r>
-        <w:rPr>
-          <w:lang w:val="en-US"/>
-        </w:rPr>
-        <w:t>4</w:t>
-      </w:r>
-    </w:p>
-    <w:p>
-      <w:pPr>
-        <w:pStyle w:val="Normal"/>
-        <w:rPr>
-          <w:lang w:val="en-US"/>
-        </w:rPr>
-      </w:pPr>
-      <w:r>
-        <w:rPr>
-          <w:lang w:val="en-US"/>
-        </w:rPr>
-      </w:r>
-    </w:p>
-    <w:p>
-      <w:pPr>
-        <w:pStyle w:val="Normal"/>
-        <w:rPr/>
-      </w:pPr>
+      </w:pPr>
+      <w:r>
+        <w:rPr>
+          <w:lang w:val="en-US"/>
+        </w:rPr>
+        <w:t>Sprint Review Document – Deliverable 4</w:t>
+      </w:r>
+    </w:p>
+    <w:p>
+      <w:pPr>
+        <w:rPr>
+          <w:lang w:val="en-US"/>
+        </w:rPr>
+      </w:pPr>
+    </w:p>
+    <w:p>
       <w:r>
         <w:rPr>
           <w:u w:val="single"/>
           <w:lang w:val="en-US"/>
         </w:rPr>
-        <w:t xml:space="preserve">Sprint </w:t>
-      </w:r>
-      <w:r>
-        <w:rPr>
-          <w:u w:val="single"/>
-          <w:lang w:val="en-US"/>
-        </w:rPr>
-        <w:t>6</w:t>
-      </w:r>
-    </w:p>
-    <w:p>
-      <w:pPr>
-        <w:pStyle w:val="Normal"/>
-        <w:rPr>
-          <w:lang w:val="en-US"/>
-        </w:rPr>
-      </w:pPr>
-      <w:r>
-        <w:rPr>
-          <w:lang w:val="en-US"/>
-        </w:rPr>
-      </w:r>
-    </w:p>
-    <w:p>
-      <w:pPr>
-        <w:pStyle w:val="Normal"/>
-        <w:ind w:left="709" w:hanging="0"/>
-        <w:rPr/>
+        <w:t>Sprint 6</w:t>
+      </w:r>
+    </w:p>
+    <w:p>
+      <w:pPr>
+        <w:rPr>
+          <w:lang w:val="en-US"/>
+        </w:rPr>
+      </w:pPr>
+    </w:p>
+    <w:p>
+      <w:pPr>
+        <w:ind w:left="709"/>
       </w:pPr>
       <w:r>
         <w:rPr>
@@ -87,12 +54,16 @@
         </w:rPr>
         <w:t xml:space="preserve"> </w:t>
       </w:r>
-    </w:p>
-    <w:p>
-      <w:pPr>
-        <w:pStyle w:val="Normal"/>
-        <w:ind w:left="709" w:hanging="0"/>
-        <w:rPr/>
+      <w:r>
+        <w:rPr>
+          <w:lang w:val="en-US"/>
+        </w:rPr>
+        <w:t>Yong Wu</w:t>
+      </w:r>
+    </w:p>
+    <w:p>
+      <w:pPr>
+        <w:ind w:left="709"/>
       </w:pPr>
       <w:r>
         <w:rPr>
@@ -108,11 +79,16 @@
         </w:rPr>
         <w:t xml:space="preserve"> </w:t>
       </w:r>
-    </w:p>
-    <w:p>
-      <w:pPr>
-        <w:pStyle w:val="Normal"/>
-        <w:ind w:left="709" w:hanging="0"/>
+      <w:r>
+        <w:rPr>
+          <w:lang w:val="en-US"/>
+        </w:rPr>
+        <w:t>Michael Acosta</w:t>
+      </w:r>
+    </w:p>
+    <w:p>
+      <w:pPr>
+        <w:ind w:left="709"/>
         <w:rPr>
           <w:lang w:val="en-US"/>
         </w:rPr>
@@ -129,28 +105,34 @@
         <w:rPr>
           <w:lang w:val="en-US"/>
         </w:rPr>
-        <w:t xml:space="preserve"> Arpit, Brody, Michael, Sakshyam, Vasilis, Yong</w:t>
-      </w:r>
-    </w:p>
-    <w:p>
-      <w:pPr>
-        <w:pStyle w:val="Normal"/>
-        <w:ind w:left="709" w:hanging="0"/>
-        <w:rPr>
-          <w:lang w:val="en-US"/>
-        </w:rPr>
-      </w:pPr>
-      <w:r>
-        <w:rPr>
-          <w:lang w:val="en-US"/>
-        </w:rPr>
-      </w:r>
-    </w:p>
-    <w:p>
-      <w:pPr>
-        <w:pStyle w:val="Normal"/>
-        <w:ind w:left="709" w:hanging="0"/>
-        <w:rPr/>
+        <w:t xml:space="preserve"> Arpit, Brody, Michael, </w:t>
+      </w:r>
+      <w:proofErr w:type="spellStart"/>
+      <w:r>
+        <w:rPr>
+          <w:lang w:val="en-US"/>
+        </w:rPr>
+        <w:t>Sakshyam</w:t>
+      </w:r>
+      <w:proofErr w:type="spellEnd"/>
+      <w:r>
+        <w:rPr>
+          <w:lang w:val="en-US"/>
+        </w:rPr>
+        <w:t>, Vasilis, Yong</w:t>
+      </w:r>
+    </w:p>
+    <w:p>
+      <w:pPr>
+        <w:ind w:left="709"/>
+        <w:rPr>
+          <w:lang w:val="en-US"/>
+        </w:rPr>
+      </w:pPr>
+    </w:p>
+    <w:p>
+      <w:pPr>
+        <w:ind w:left="709"/>
       </w:pPr>
       <w:r>
         <w:rPr>
@@ -160,47 +142,94 @@
         </w:rPr>
         <w:t xml:space="preserve">Features implemented: </w:t>
       </w:r>
-    </w:p>
-    <w:p>
-      <w:pPr>
-        <w:pStyle w:val="Normal"/>
-        <w:ind w:left="709" w:hanging="0"/>
-        <w:rPr/>
-      </w:pPr>
-      <w:r>
-        <w:rPr/>
-      </w:r>
-    </w:p>
-    <w:p>
-      <w:pPr>
-        <w:pStyle w:val="Normal"/>
-        <w:ind w:left="709" w:hanging="0"/>
-        <w:rPr/>
-      </w:pPr>
-      <w:r>
-        <w:rPr>
-          <w:b/>
-          <w:bCs/>
-          <w:lang w:val="en-US"/>
-        </w:rPr>
-        <w:t xml:space="preserve">Issues fixed: </w:t>
-      </w:r>
-    </w:p>
-    <w:p>
-      <w:pPr>
-        <w:pStyle w:val="Normal"/>
-        <w:ind w:left="709" w:hanging="0"/>
-        <w:rPr/>
-      </w:pPr>
-      <w:r>
-        <w:rPr/>
-      </w:r>
-    </w:p>
-    <w:p>
-      <w:pPr>
-        <w:pStyle w:val="Normal"/>
-        <w:ind w:left="709" w:hanging="0"/>
-        <w:rPr/>
+      <w:r>
+        <w:rPr>
+          <w:bCs/>
+          <w:lang w:val="en-US"/>
+        </w:rPr>
+        <w:t>The use</w:t>
+      </w:r>
+      <w:r>
+        <w:rPr>
+          <w:bCs/>
+          <w:lang w:val="en-US"/>
+        </w:rPr>
+        <w:t>r story 16</w:t>
+      </w:r>
+      <w:r>
+        <w:rPr>
+          <w:bCs/>
+          <w:lang w:val="en-US"/>
+        </w:rPr>
+        <w:t xml:space="preserve"> was implemented which arbitrarily added some food locations on the map feature to allow the user to figure out location details to plan</w:t>
+      </w:r>
+      <w:bookmarkStart w:id="0" w:name="_GoBack"/>
+      <w:bookmarkEnd w:id="0"/>
+      <w:r>
+        <w:rPr>
+          <w:bCs/>
+          <w:lang w:val="en-US"/>
+        </w:rPr>
+        <w:t xml:space="preserve"> their meals. </w:t>
+      </w:r>
+    </w:p>
+    <w:p>
+      <w:pPr>
+        <w:ind w:left="709"/>
+      </w:pPr>
+    </w:p>
+    <w:p>
+      <w:pPr>
+        <w:ind w:left="709"/>
+      </w:pPr>
+      <w:r>
+        <w:rPr>
+          <w:b/>
+          <w:bCs/>
+          <w:lang w:val="en-US"/>
+        </w:rPr>
+        <w:t>Issues fixed:</w:t>
+      </w:r>
+      <w:r>
+        <w:rPr>
+          <w:b/>
+          <w:bCs/>
+          <w:lang w:val="en-US"/>
+        </w:rPr>
+        <w:t xml:space="preserve"> </w:t>
+      </w:r>
+      <w:r>
+        <w:rPr>
+          <w:bCs/>
+          <w:lang w:val="en-US"/>
+        </w:rPr>
+        <w:t xml:space="preserve">The first issue that we resolved was altering the interface of the application to ensure that users can maneuver through the application with ease. A bug that kept zooming out from the </w:t>
+      </w:r>
+      <w:proofErr w:type="gramStart"/>
+      <w:r>
+        <w:rPr>
+          <w:bCs/>
+          <w:lang w:val="en-US"/>
+        </w:rPr>
+        <w:t>users</w:t>
+      </w:r>
+      <w:proofErr w:type="gramEnd"/>
+      <w:r>
+        <w:rPr>
+          <w:bCs/>
+          <w:lang w:val="en-US"/>
+        </w:rPr>
+        <w:t xml:space="preserve"> maps had been fixed to make the map zoom lock until changed by the user. Lastly, we had fixed a bug that kept making the application crash.</w:t>
+      </w:r>
+    </w:p>
+    <w:p>
+      <w:pPr>
+        <w:ind w:left="709"/>
+      </w:pPr>
+    </w:p>
+    <w:p>
+      <w:pPr>
+        <w:ind w:left="709"/>
       </w:pPr>
       <w:r>
         <w:rPr>
@@ -210,22 +239,22 @@
         </w:rPr>
         <w:t xml:space="preserve">What went well in implementation: </w:t>
       </w:r>
-    </w:p>
-    <w:p>
-      <w:pPr>
-        <w:pStyle w:val="Normal"/>
-        <w:ind w:left="709" w:hanging="0"/>
-        <w:rPr/>
-      </w:pPr>
-      <w:r>
-        <w:rPr/>
-      </w:r>
-    </w:p>
-    <w:p>
-      <w:pPr>
-        <w:pStyle w:val="Normal"/>
-        <w:ind w:left="709" w:hanging="0"/>
-        <w:rPr/>
+      <w:r>
+        <w:rPr>
+          <w:bCs/>
+          <w:lang w:val="en-US"/>
+        </w:rPr>
+        <w:t xml:space="preserve">All members showed up to the three meetings that we had for this sprint! Everyone completed their portion of their presentation and as a group we finalized all the documentation for the application. </w:t>
+      </w:r>
+    </w:p>
+    <w:p>
+      <w:pPr>
+        <w:ind w:left="709"/>
+      </w:pPr>
+    </w:p>
+    <w:p>
+      <w:pPr>
+        <w:ind w:left="709"/>
       </w:pPr>
       <w:r>
         <w:rPr>
@@ -235,26 +264,50 @@
         </w:rPr>
         <w:t xml:space="preserve">What problems occurred: </w:t>
       </w:r>
-    </w:p>
-    <w:p>
-      <w:pPr>
-        <w:pStyle w:val="Normal"/>
-        <w:ind w:left="709" w:hanging="0"/>
-        <w:rPr>
-          <w:lang w:val="en-US"/>
-        </w:rPr>
-      </w:pPr>
-      <w:r>
-        <w:rPr>
-          <w:lang w:val="en-US"/>
-        </w:rPr>
-      </w:r>
-    </w:p>
-    <w:p>
-      <w:pPr>
-        <w:pStyle w:val="Normal"/>
-        <w:ind w:left="709" w:hanging="0"/>
-        <w:rPr/>
+      <w:proofErr w:type="spellStart"/>
+      <w:r>
+        <w:rPr>
+          <w:bCs/>
+          <w:lang w:val="en-US"/>
+        </w:rPr>
+        <w:t>Gitkracken</w:t>
+      </w:r>
+      <w:proofErr w:type="spellEnd"/>
+      <w:r>
+        <w:rPr>
+          <w:bCs/>
+          <w:lang w:val="en-US"/>
+        </w:rPr>
+        <w:t xml:space="preserve"> was still giving some users some problems in trying to load the </w:t>
+      </w:r>
+      <w:proofErr w:type="spellStart"/>
+      <w:r>
+        <w:rPr>
+          <w:bCs/>
+          <w:lang w:val="en-US"/>
+        </w:rPr>
+        <w:t>github</w:t>
+      </w:r>
+      <w:proofErr w:type="spellEnd"/>
+      <w:r>
+        <w:rPr>
+          <w:bCs/>
+          <w:lang w:val="en-US"/>
+        </w:rPr>
+        <w:t xml:space="preserve"> repository. </w:t>
+      </w:r>
+    </w:p>
+    <w:p>
+      <w:pPr>
+        <w:ind w:left="709"/>
+        <w:rPr>
+          <w:lang w:val="en-US"/>
+        </w:rPr>
+      </w:pPr>
+    </w:p>
+    <w:p>
+      <w:pPr>
+        <w:ind w:left="709"/>
       </w:pPr>
       <w:r>
         <w:rPr>
@@ -264,22 +317,26 @@
         </w:rPr>
         <w:t xml:space="preserve">How problems were solved: </w:t>
       </w:r>
-    </w:p>
-    <w:p>
-      <w:pPr>
-        <w:pStyle w:val="Normal"/>
-        <w:ind w:left="709" w:hanging="0"/>
-        <w:rPr/>
-      </w:pPr>
-      <w:r>
-        <w:rPr/>
-      </w:r>
-    </w:p>
-    <w:p>
-      <w:pPr>
-        <w:pStyle w:val="Normal"/>
-        <w:ind w:left="709" w:hanging="0"/>
-        <w:rPr/>
+      <w:r>
+        <w:rPr>
+          <w:b/>
+          <w:bCs/>
+          <w:lang w:val="en-US"/>
+        </w:rPr>
+        <w:t>S</w:t>
+      </w:r>
+      <w:r>
+        <w:rPr>
+          <w:bCs/>
+          <w:lang w:val="en-US"/>
+        </w:rPr>
+        <w:t xml:space="preserve">ome users had to use the command prompt to upload the information. </w:t>
+      </w:r>
+    </w:p>
+    <w:p/>
+    <w:p>
+      <w:pPr>
+        <w:ind w:left="709"/>
       </w:pPr>
       <w:r>
         <w:rPr>
@@ -289,22 +346,22 @@
         </w:rPr>
         <w:t xml:space="preserve">Changes made: </w:t>
       </w:r>
-    </w:p>
-    <w:p>
-      <w:pPr>
-        <w:pStyle w:val="Normal"/>
-        <w:ind w:left="709" w:hanging="0"/>
-        <w:rPr/>
-      </w:pPr>
-      <w:r>
-        <w:rPr/>
-      </w:r>
-    </w:p>
-    <w:p>
-      <w:pPr>
-        <w:pStyle w:val="Normal"/>
-        <w:ind w:left="709" w:hanging="0"/>
-        <w:rPr/>
+      <w:r>
+        <w:rPr>
+          <w:bCs/>
+          <w:lang w:val="en-US"/>
+        </w:rPr>
+        <w:t>Michael was moved to the Scrum Master, and Yong was changed to Product Owner.</w:t>
+      </w:r>
+    </w:p>
+    <w:p>
+      <w:pPr>
+        <w:ind w:left="709"/>
+      </w:pPr>
+    </w:p>
+    <w:p>
+      <w:pPr>
+        <w:ind w:left="709"/>
       </w:pPr>
       <w:r>
         <w:rPr>
@@ -314,22 +371,30 @@
         </w:rPr>
         <w:t xml:space="preserve">What will be done for the next sprint: </w:t>
       </w:r>
-    </w:p>
-    <w:p>
-      <w:pPr>
-        <w:pStyle w:val="Normal"/>
-        <w:ind w:left="709" w:hanging="0"/>
-        <w:rPr/>
-      </w:pPr>
-      <w:r>
-        <w:rPr/>
-      </w:r>
-    </w:p>
-    <w:p>
-      <w:pPr>
-        <w:pStyle w:val="Normal"/>
-        <w:ind w:left="709" w:hanging="0"/>
-        <w:rPr/>
+      <w:r>
+        <w:rPr>
+          <w:bCs/>
+          <w:lang w:val="en-US"/>
+        </w:rPr>
+        <w:t>There are no more sprints for this semester!</w:t>
+      </w:r>
+      <w:r>
+        <w:rPr>
+          <w:b/>
+          <w:bCs/>
+          <w:lang w:val="en-US"/>
+        </w:rPr>
+        <w:t xml:space="preserve"> </w:t>
+      </w:r>
+    </w:p>
+    <w:p>
+      <w:pPr>
+        <w:ind w:left="709"/>
+      </w:pPr>
+    </w:p>
+    <w:p>
+      <w:pPr>
+        <w:ind w:left="709"/>
       </w:pPr>
       <w:r>
         <w:rPr>
@@ -339,26 +404,25 @@
         </w:rPr>
         <w:t xml:space="preserve">What went well in Scrum: </w:t>
       </w:r>
-    </w:p>
-    <w:p>
-      <w:pPr>
-        <w:pStyle w:val="Normal"/>
-        <w:ind w:left="709" w:hanging="0"/>
-        <w:rPr>
-          <w:lang w:val="en-US"/>
-        </w:rPr>
-      </w:pPr>
-      <w:r>
-        <w:rPr>
-          <w:lang w:val="en-US"/>
-        </w:rPr>
-      </w:r>
-    </w:p>
-    <w:p>
-      <w:pPr>
-        <w:pStyle w:val="Normal"/>
-        <w:ind w:left="709" w:hanging="0"/>
-        <w:rPr/>
+      <w:r>
+        <w:rPr>
+          <w:bCs/>
+          <w:lang w:val="en-US"/>
+        </w:rPr>
+        <w:t>Everything went very smooth in the Scrum.</w:t>
+      </w:r>
+    </w:p>
+    <w:p>
+      <w:pPr>
+        <w:ind w:left="709"/>
+        <w:rPr>
+          <w:lang w:val="en-US"/>
+        </w:rPr>
+      </w:pPr>
+    </w:p>
+    <w:p>
+      <w:pPr>
+        <w:ind w:left="709"/>
       </w:pPr>
       <w:r>
         <w:rPr>
@@ -368,21 +432,17 @@
         </w:rPr>
         <w:t xml:space="preserve">What could be improved in Scrum: </w:t>
       </w:r>
-    </w:p>
-    <w:p>
-      <w:pPr>
-        <w:pStyle w:val="Normal"/>
-        <w:ind w:left="709" w:hanging="0"/>
-        <w:rPr/>
-      </w:pPr>
-      <w:r>
-        <w:rPr/>
-      </w:r>
-    </w:p>
-    <w:p>
-      <w:pPr>
-        <w:pStyle w:val="Normal"/>
-        <w:ind w:left="709" w:hanging="0"/>
+      <w:r>
+        <w:rPr>
+          <w:bCs/>
+          <w:lang w:val="en-US"/>
+        </w:rPr>
+        <w:t>There could have been better time management while completing the documents for the deliverable.</w:t>
+      </w:r>
+    </w:p>
+    <w:p>
+      <w:pPr>
+        <w:ind w:left="709"/>
         <w:rPr>
           <w:lang w:val="en-US"/>
         </w:rPr>
@@ -395,94 +455,59 @@
         </w:rPr>
         <w:t xml:space="preserve">What changes will be made in Scrum: </w:t>
       </w:r>
-    </w:p>
-    <w:p>
-      <w:pPr>
-        <w:pStyle w:val="Normal"/>
-        <w:rPr>
-          <w:lang w:val="en-US"/>
-        </w:rPr>
-      </w:pPr>
-      <w:r>
-        <w:rPr>
-          <w:lang w:val="en-US"/>
-        </w:rPr>
-      </w:r>
-    </w:p>
-    <w:p>
-      <w:pPr>
-        <w:pStyle w:val="Normal"/>
-        <w:rPr/>
-      </w:pPr>
-      <w:r>
-        <w:rPr/>
-      </w:r>
-    </w:p>
-    <w:p>
-      <w:pPr>
-        <w:pStyle w:val="Normal"/>
-        <w:rPr/>
-      </w:pPr>
-      <w:r>
-        <w:rPr/>
-      </w:r>
-    </w:p>
-    <w:p>
-      <w:pPr>
-        <w:pStyle w:val="Normal"/>
-        <w:rPr/>
-      </w:pPr>
-      <w:r>
-        <w:rPr/>
-      </w:r>
-    </w:p>
-    <w:p>
-      <w:pPr>
-        <w:pStyle w:val="Normal"/>
-        <w:rPr/>
-      </w:pPr>
-      <w:r>
-        <w:rPr/>
-      </w:r>
-    </w:p>
+      <w:r>
+        <w:rPr>
+          <w:bCs/>
+          <w:lang w:val="en-US"/>
+        </w:rPr>
+        <w:t xml:space="preserve">No changes will be made in Scrum. </w:t>
+      </w:r>
+    </w:p>
+    <w:p>
+      <w:pPr>
+        <w:rPr>
+          <w:lang w:val="en-US"/>
+        </w:rPr>
+      </w:pPr>
+    </w:p>
+    <w:p/>
+    <w:p/>
+    <w:p/>
+    <w:p/>
     <w:sectPr>
-      <w:type w:val="nextPage"/>
       <w:pgSz w:w="12240" w:h="15840"/>
-      <w:pgMar w:left="1134" w:right="1134" w:header="0" w:top="1134" w:footer="0" w:bottom="1134" w:gutter="0"/>
-      <w:pgNumType w:fmt="decimal"/>
-      <w:formProt w:val="false"/>
-      <w:textDirection w:val="lrTb"/>
-      <w:docGrid w:type="default" w:linePitch="100" w:charSpace="0"/>
+      <w:pgMar w:top="1134" w:right="1134" w:bottom="1134" w:left="1134" w:header="0" w:footer="0" w:gutter="0"/>
+      <w:cols w:space="720"/>
+      <w:formProt w:val="0"/>
+      <w:docGrid w:linePitch="100"/>
     </w:sectPr>
   </w:body>
 </w:document>
 </file>
 
 <file path=word/styles.xml><?xml version="1.0" encoding="utf-8"?>
-<w:styles xmlns:w="http://schemas.openxmlformats.org/wordprocessingml/2006/main" xmlns:w14="http://schemas.microsoft.com/office/word/2010/wordml" xmlns:mc="http://schemas.openxmlformats.org/markup-compatibility/2006" mc:Ignorable="w14">
+<w:styles xmlns:mc="http://schemas.openxmlformats.org/markup-compatibility/2006" xmlns:r="http://schemas.openxmlformats.org/officeDocument/2006/relationships" xmlns:w="http://schemas.openxmlformats.org/wordprocessingml/2006/main" xmlns:w14="http://schemas.microsoft.com/office/word/2010/wordml" xmlns:w15="http://schemas.microsoft.com/office/word/2012/wordml" xmlns:w16cid="http://schemas.microsoft.com/office/word/2016/wordml/cid" xmlns:w16se="http://schemas.microsoft.com/office/word/2015/wordml/symex" mc:Ignorable="w14 w15 w16se w16cid">
   <w:docDefaults>
     <w:rPrDefault>
       <w:rPr>
-        <w:rFonts w:ascii="Liberation Serif" w:hAnsi="Liberation Serif" w:eastAsia="WenQuanYi Micro Hei" w:cs="FreeSans"/>
+        <w:rFonts w:ascii="Liberation Serif" w:eastAsia="WenQuanYi Micro Hei" w:hAnsi="Liberation Serif" w:cs="FreeSans"/>
         <w:szCs w:val="24"/>
         <w:lang w:val="ru-RU" w:eastAsia="zh-CN" w:bidi="hi-IN"/>
       </w:rPr>
     </w:rPrDefault>
-    <w:pPrDefault>
-      <w:pPr/>
-    </w:pPrDefault>
+    <w:pPrDefault/>
   </w:docDefaults>
   <w:latentStyles w:defLockedState="0" w:defUIPriority="99" w:defSemiHidden="0" w:defUnhideWhenUsed="0" w:defQFormat="0" w:count="375">
     <w:lsdException w:name="Normal" w:uiPriority="0" w:qFormat="1"/>
     <w:lsdException w:name="heading 1" w:uiPriority="9" w:qFormat="1"/>
-    <w:lsdException w:name="heading 2" w:uiPriority="9" w:semiHidden="1" w:unhideWhenUsed="1" w:qFormat="1"/>
-    <w:lsdException w:name="heading 3" w:uiPriority="9" w:semiHidden="1" w:unhideWhenUsed="1" w:qFormat="1"/>
-    <w:lsdException w:name="heading 4" w:uiPriority="9" w:semiHidden="1" w:unhideWhenUsed="1" w:qFormat="1"/>
-    <w:lsdException w:name="heading 5" w:uiPriority="9" w:semiHidden="1" w:unhideWhenUsed="1" w:qFormat="1"/>
-    <w:lsdException w:name="heading 6" w:uiPriority="9" w:semiHidden="1" w:unhideWhenUsed="1" w:qFormat="1"/>
-    <w:lsdException w:name="heading 7" w:uiPriority="9" w:semiHidden="1" w:unhideWhenUsed="1" w:qFormat="1"/>
-    <w:lsdException w:name="heading 8" w:uiPriority="9" w:semiHidden="1" w:unhideWhenUsed="1" w:qFormat="1"/>
-    <w:lsdException w:name="heading 9" w:uiPriority="9" w:semiHidden="1" w:unhideWhenUsed="1" w:qFormat="1"/>
+    <w:lsdException w:name="heading 2" w:semiHidden="1" w:uiPriority="9" w:unhideWhenUsed="1" w:qFormat="1"/>
+    <w:lsdException w:name="heading 3" w:semiHidden="1" w:uiPriority="9" w:unhideWhenUsed="1" w:qFormat="1"/>
+    <w:lsdException w:name="heading 4" w:semiHidden="1" w:uiPriority="9" w:unhideWhenUsed="1" w:qFormat="1"/>
+    <w:lsdException w:name="heading 5" w:semiHidden="1" w:uiPriority="9" w:unhideWhenUsed="1" w:qFormat="1"/>
+    <w:lsdException w:name="heading 6" w:semiHidden="1" w:uiPriority="9" w:unhideWhenUsed="1" w:qFormat="1"/>
+    <w:lsdException w:name="heading 7" w:semiHidden="1" w:uiPriority="9" w:unhideWhenUsed="1" w:qFormat="1"/>
+    <w:lsdException w:name="heading 8" w:semiHidden="1" w:uiPriority="9" w:unhideWhenUsed="1" w:qFormat="1"/>
+    <w:lsdException w:name="heading 9" w:semiHidden="1" w:uiPriority="9" w:unhideWhenUsed="1" w:qFormat="1"/>
     <w:lsdException w:name="index 1" w:semiHidden="1" w:unhideWhenUsed="1"/>
     <w:lsdException w:name="index 2" w:semiHidden="1" w:unhideWhenUsed="1"/>
     <w:lsdException w:name="index 3" w:semiHidden="1" w:unhideWhenUsed="1"/>
@@ -492,22 +517,22 @@
     <w:lsdException w:name="index 7" w:semiHidden="1" w:unhideWhenUsed="1"/>
     <w:lsdException w:name="index 8" w:semiHidden="1" w:unhideWhenUsed="1"/>
     <w:lsdException w:name="index 9" w:semiHidden="1" w:unhideWhenUsed="1"/>
-    <w:lsdException w:name="toc 1" w:uiPriority="39" w:semiHidden="1" w:unhideWhenUsed="1"/>
-    <w:lsdException w:name="toc 2" w:uiPriority="39" w:semiHidden="1" w:unhideWhenUsed="1"/>
-    <w:lsdException w:name="toc 3" w:uiPriority="39" w:semiHidden="1" w:unhideWhenUsed="1"/>
-    <w:lsdException w:name="toc 4" w:uiPriority="39" w:semiHidden="1" w:unhideWhenUsed="1"/>
-    <w:lsdException w:name="toc 5" w:uiPriority="39" w:semiHidden="1" w:unhideWhenUsed="1"/>
-    <w:lsdException w:name="toc 6" w:uiPriority="39" w:semiHidden="1" w:unhideWhenUsed="1"/>
-    <w:lsdException w:name="toc 7" w:uiPriority="39" w:semiHidden="1" w:unhideWhenUsed="1"/>
-    <w:lsdException w:name="toc 8" w:uiPriority="39" w:semiHidden="1" w:unhideWhenUsed="1"/>
-    <w:lsdException w:name="toc 9" w:uiPriority="39" w:semiHidden="1" w:unhideWhenUsed="1"/>
+    <w:lsdException w:name="toc 1" w:semiHidden="1" w:uiPriority="39" w:unhideWhenUsed="1"/>
+    <w:lsdException w:name="toc 2" w:semiHidden="1" w:uiPriority="39" w:unhideWhenUsed="1"/>
+    <w:lsdException w:name="toc 3" w:semiHidden="1" w:uiPriority="39" w:unhideWhenUsed="1"/>
+    <w:lsdException w:name="toc 4" w:semiHidden="1" w:uiPriority="39" w:unhideWhenUsed="1"/>
+    <w:lsdException w:name="toc 5" w:semiHidden="1" w:uiPriority="39" w:unhideWhenUsed="1"/>
+    <w:lsdException w:name="toc 6" w:semiHidden="1" w:uiPriority="39" w:unhideWhenUsed="1"/>
+    <w:lsdException w:name="toc 7" w:semiHidden="1" w:uiPriority="39" w:unhideWhenUsed="1"/>
+    <w:lsdException w:name="toc 8" w:semiHidden="1" w:uiPriority="39" w:unhideWhenUsed="1"/>
+    <w:lsdException w:name="toc 9" w:semiHidden="1" w:uiPriority="39" w:unhideWhenUsed="1"/>
     <w:lsdException w:name="Normal Indent" w:semiHidden="1" w:unhideWhenUsed="1"/>
     <w:lsdException w:name="footnote text" w:semiHidden="1" w:unhideWhenUsed="1"/>
     <w:lsdException w:name="annotation text" w:semiHidden="1" w:unhideWhenUsed="1"/>
     <w:lsdException w:name="header" w:semiHidden="1" w:unhideWhenUsed="1"/>
     <w:lsdException w:name="footer" w:semiHidden="1" w:unhideWhenUsed="1"/>
     <w:lsdException w:name="index heading" w:semiHidden="1" w:unhideWhenUsed="1"/>
-    <w:lsdException w:name="caption" w:uiPriority="35" w:semiHidden="1" w:unhideWhenUsed="1" w:qFormat="1"/>
+    <w:lsdException w:name="caption" w:semiHidden="1" w:uiPriority="35" w:unhideWhenUsed="1" w:qFormat="1"/>
     <w:lsdException w:name="table of figures" w:semiHidden="1" w:unhideWhenUsed="1"/>
     <w:lsdException w:name="envelope address" w:semiHidden="1" w:unhideWhenUsed="1"/>
     <w:lsdException w:name="envelope return" w:semiHidden="1" w:unhideWhenUsed="1"/>
@@ -538,7 +563,7 @@
     <w:lsdException w:name="Title" w:uiPriority="10" w:qFormat="1"/>
     <w:lsdException w:name="Closing" w:semiHidden="1" w:unhideWhenUsed="1"/>
     <w:lsdException w:name="Signature" w:semiHidden="1" w:unhideWhenUsed="1"/>
-    <w:lsdException w:name="Default Paragraph Font" w:uiPriority="1" w:semiHidden="1" w:unhideWhenUsed="1"/>
+    <w:lsdException w:name="Default Paragraph Font" w:semiHidden="1" w:uiPriority="1" w:unhideWhenUsed="1"/>
     <w:lsdException w:name="Body Text" w:semiHidden="1" w:unhideWhenUsed="1"/>
     <w:lsdException w:name="Body Text Indent" w:semiHidden="1" w:unhideWhenUsed="1"/>
     <w:lsdException w:name="List Continue" w:semiHidden="1" w:unhideWhenUsed="1"/>
@@ -738,8 +763,8 @@
     <w:lsdException w:name="Subtle Reference" w:uiPriority="31" w:qFormat="1"/>
     <w:lsdException w:name="Intense Reference" w:uiPriority="32" w:qFormat="1"/>
     <w:lsdException w:name="Book Title" w:uiPriority="33" w:qFormat="1"/>
-    <w:lsdException w:name="Bibliography" w:uiPriority="37" w:semiHidden="1" w:unhideWhenUsed="1"/>
-    <w:lsdException w:name="TOC Heading" w:uiPriority="39" w:semiHidden="1" w:unhideWhenUsed="1" w:qFormat="1"/>
+    <w:lsdException w:name="Bibliography" w:semiHidden="1" w:uiPriority="37" w:unhideWhenUsed="1"/>
+    <w:lsdException w:name="TOC Heading" w:semiHidden="1" w:uiPriority="39" w:unhideWhenUsed="1" w:qFormat="1"/>
     <w:lsdException w:name="Plain Table 1" w:uiPriority="41"/>
     <w:lsdException w:name="Plain Table 2" w:uiPriority="42"/>
     <w:lsdException w:name="Plain Table 3" w:uiPriority="43"/>
@@ -849,104 +874,19 @@
     <w:lsdException w:name="Hashtag" w:semiHidden="1" w:unhideWhenUsed="1"/>
     <w:lsdException w:name="Unresolved Mention" w:semiHidden="1" w:unhideWhenUsed="1"/>
   </w:latentStyles>
-  <w:style w:type="paragraph" w:styleId="Normal" w:default="1">
+  <w:style w:type="paragraph" w:default="1" w:styleId="Normal">
     <w:name w:val="Normal"/>
     <w:qFormat/>
-    <w:pPr>
-      <w:widowControl/>
-      <w:bidi w:val="0"/>
-      <w:jc w:val="left"/>
-    </w:pPr>
     <w:rPr>
-      <w:rFonts w:ascii="Liberation Serif" w:hAnsi="Liberation Serif" w:eastAsia="WenQuanYi Micro Hei" w:cs="FreeSans"/>
       <w:color w:val="00000A"/>
-      <w:kern w:val="0"/>
       <w:sz w:val="24"/>
-      <w:szCs w:val="24"/>
-      <w:lang w:val="ru-RU" w:eastAsia="zh-CN" w:bidi="hi-IN"/>
     </w:rPr>
   </w:style>
-  <w:style w:type="character" w:styleId="DefaultParagraphFont" w:default="1">
+  <w:style w:type="character" w:default="1" w:styleId="DefaultParagraphFont">
     <w:name w:val="Default Paragraph Font"/>
     <w:uiPriority w:val="1"/>
     <w:semiHidden/>
     <w:unhideWhenUsed/>
-    <w:qFormat/>
-    <w:rPr/>
-  </w:style>
-  <w:style w:type="paragraph" w:styleId="Heading" w:customStyle="1">
-    <w:name w:val="Heading"/>
-    <w:basedOn w:val="Normal"/>
-    <w:next w:val="TextBody"/>
-    <w:qFormat/>
-    <w:pPr>
-      <w:keepNext w:val="true"/>
-      <w:spacing w:before="240" w:after="120"/>
-    </w:pPr>
-    <w:rPr>
-      <w:rFonts w:ascii="Liberation Sans" w:hAnsi="Liberation Sans"/>
-      <w:sz w:val="28"/>
-      <w:szCs w:val="28"/>
-    </w:rPr>
-  </w:style>
-  <w:style w:type="paragraph" w:styleId="TextBody">
-    <w:name w:val="Body Text"/>
-    <w:basedOn w:val="Normal"/>
-    <w:pPr>
-      <w:spacing w:lineRule="auto" w:line="288" w:before="0" w:after="140"/>
-    </w:pPr>
-    <w:rPr/>
-  </w:style>
-  <w:style w:type="paragraph" w:styleId="List">
-    <w:name w:val="List"/>
-    <w:basedOn w:val="TextBody"/>
-    <w:pPr/>
-    <w:rPr/>
-  </w:style>
-  <w:style w:type="paragraph" w:styleId="Caption">
-    <w:name w:val="Caption"/>
-    <w:basedOn w:val="Normal"/>
-    <w:qFormat/>
-    <w:pPr>
-      <w:suppressLineNumbers/>
-      <w:spacing w:before="120" w:after="120"/>
-    </w:pPr>
-    <w:rPr>
-      <w:rFonts w:cs="Lohit Devanagari"/>
-      <w:i/>
-      <w:iCs/>
-      <w:sz w:val="24"/>
-      <w:szCs w:val="24"/>
-    </w:rPr>
-  </w:style>
-  <w:style w:type="paragraph" w:styleId="Index" w:customStyle="1">
-    <w:name w:val="Index"/>
-    <w:basedOn w:val="Normal"/>
-    <w:qFormat/>
-    <w:pPr>
-      <w:suppressLineNumbers/>
-    </w:pPr>
-    <w:rPr/>
-  </w:style>
-  <w:style w:type="paragraph" w:styleId="Caption1">
-    <w:name w:val="caption"/>
-    <w:basedOn w:val="Normal"/>
-    <w:qFormat/>
-    <w:pPr>
-      <w:suppressLineNumbers/>
-      <w:spacing w:before="120" w:after="120"/>
-    </w:pPr>
-    <w:rPr>
-      <w:i/>
-      <w:iCs/>
-    </w:rPr>
-  </w:style>
-  <w:style w:type="numbering" w:styleId="NoList" w:default="1">
-    <w:name w:val="No List"/>
-    <w:uiPriority w:val="99"/>
-    <w:semiHidden/>
-    <w:unhideWhenUsed/>
-    <w:qFormat/>
   </w:style>
   <w:style w:type="table" w:default="1" w:styleId="TableNormal">
     <w:name w:val="Normal Table"/>
@@ -962,6 +902,59 @@
         <w:right w:w="108" w:type="dxa"/>
       </w:tblCellMar>
     </w:tblPr>
+  </w:style>
+  <w:style w:type="numbering" w:default="1" w:styleId="NoList">
+    <w:name w:val="No List"/>
+    <w:uiPriority w:val="99"/>
+    <w:semiHidden/>
+    <w:unhideWhenUsed/>
+  </w:style>
+  <w:style w:type="paragraph" w:customStyle="1" w:styleId="Heading">
+    <w:name w:val="Heading"/>
+    <w:basedOn w:val="Normal"/>
+    <w:next w:val="BodyText"/>
+    <w:qFormat/>
+    <w:pPr>
+      <w:keepNext/>
+      <w:spacing w:before="240" w:after="120"/>
+    </w:pPr>
+    <w:rPr>
+      <w:rFonts w:ascii="Liberation Sans" w:hAnsi="Liberation Sans"/>
+      <w:sz w:val="28"/>
+      <w:szCs w:val="28"/>
+    </w:rPr>
+  </w:style>
+  <w:style w:type="paragraph" w:styleId="BodyText">
+    <w:name w:val="Body Text"/>
+    <w:basedOn w:val="Normal"/>
+    <w:pPr>
+      <w:spacing w:after="140" w:line="288" w:lineRule="auto"/>
+    </w:pPr>
+  </w:style>
+  <w:style w:type="paragraph" w:styleId="List">
+    <w:name w:val="List"/>
+    <w:basedOn w:val="BodyText"/>
+  </w:style>
+  <w:style w:type="paragraph" w:styleId="Caption">
+    <w:name w:val="caption"/>
+    <w:basedOn w:val="Normal"/>
+    <w:qFormat/>
+    <w:pPr>
+      <w:suppressLineNumbers/>
+      <w:spacing w:before="120" w:after="120"/>
+    </w:pPr>
+    <w:rPr>
+      <w:i/>
+      <w:iCs/>
+    </w:rPr>
+  </w:style>
+  <w:style w:type="paragraph" w:customStyle="1" w:styleId="Index">
+    <w:name w:val="Index"/>
+    <w:basedOn w:val="Normal"/>
+    <w:qFormat/>
+    <w:pPr>
+      <w:suppressLineNumbers/>
+    </w:pPr>
   </w:style>
 </w:styles>
 </file>

</xml_diff>